<commit_message>
final final design doc
</commit_message>
<xml_diff>
--- a/Design Document/Group 5 Design Doc Final.docx
+++ b/Design Document/Group 5 Design Doc Final.docx
@@ -70,6 +70,13 @@
     </w:p>
     <w:sdt>
       <w:sdtPr>
+        <w:rPr>
+          <w:rFonts w:asciiTheme="minorHAnsi" w:eastAsiaTheme="minorHAnsi" w:hAnsiTheme="minorHAnsi" w:cstheme="minorBidi"/>
+          <w:color w:val="auto"/>
+          <w:sz w:val="22"/>
+          <w:szCs w:val="22"/>
+          <w:lang w:val="en-IE"/>
+        </w:rPr>
         <w:id w:val="-1842848118"/>
         <w:docPartObj>
           <w:docPartGallery w:val="Table of Contents"/>
@@ -78,14 +85,9 @@
       </w:sdtPr>
       <w:sdtEndPr>
         <w:rPr>
-          <w:rFonts w:asciiTheme="minorHAnsi" w:eastAsiaTheme="minorHAnsi" w:hAnsiTheme="minorHAnsi" w:cstheme="minorBidi"/>
           <w:b/>
           <w:bCs/>
           <w:noProof/>
-          <w:color w:val="auto"/>
-          <w:sz w:val="22"/>
-          <w:szCs w:val="22"/>
-          <w:lang w:val="en-IE"/>
         </w:rPr>
       </w:sdtEndPr>
       <w:sdtContent>
@@ -104,7 +106,9 @@
               <w:tab w:val="right" w:leader="dot" w:pos="9016"/>
             </w:tabs>
             <w:rPr>
+              <w:rFonts w:eastAsiaTheme="minorEastAsia"/>
               <w:noProof/>
+              <w:lang w:eastAsia="en-IE"/>
             </w:rPr>
           </w:pPr>
           <w:r>
@@ -116,7 +120,7 @@
           <w:r>
             <w:fldChar w:fldCharType="separate"/>
           </w:r>
-          <w:hyperlink w:anchor="_Toc517517464" w:history="1">
+          <w:hyperlink w:anchor="_Toc517518937" w:history="1">
             <w:r>
               <w:rPr>
                 <w:rStyle w:val="Hyperlink"/>
@@ -143,7 +147,7 @@
                 <w:noProof/>
                 <w:webHidden/>
               </w:rPr>
-              <w:instrText xml:space="preserve"> PAGEREF _Toc517517464 \h </w:instrText>
+              <w:instrText xml:space="preserve"> PAGEREF _Toc517518937 \h </w:instrText>
             </w:r>
             <w:r>
               <w:rPr>
@@ -181,10 +185,12 @@
               <w:tab w:val="right" w:leader="dot" w:pos="9016"/>
             </w:tabs>
             <w:rPr>
+              <w:rFonts w:eastAsiaTheme="minorEastAsia"/>
               <w:noProof/>
+              <w:lang w:eastAsia="en-IE"/>
             </w:rPr>
           </w:pPr>
-          <w:hyperlink w:anchor="_Toc517517465" w:history="1">
+          <w:hyperlink w:anchor="_Toc517518938" w:history="1">
             <w:r>
               <w:rPr>
                 <w:rStyle w:val="Hyperlink"/>
@@ -211,7 +217,7 @@
                 <w:noProof/>
                 <w:webHidden/>
               </w:rPr>
-              <w:instrText xml:space="preserve"> PAGEREF _Toc517517465 \h </w:instrText>
+              <w:instrText xml:space="preserve"> PAGEREF _Toc517518938 \h </w:instrText>
             </w:r>
             <w:r>
               <w:rPr>
@@ -249,10 +255,12 @@
               <w:tab w:val="right" w:leader="dot" w:pos="9016"/>
             </w:tabs>
             <w:rPr>
+              <w:rFonts w:eastAsiaTheme="minorEastAsia"/>
               <w:noProof/>
+              <w:lang w:eastAsia="en-IE"/>
             </w:rPr>
           </w:pPr>
-          <w:hyperlink w:anchor="_Toc517517466" w:history="1">
+          <w:hyperlink w:anchor="_Toc517518939" w:history="1">
             <w:r>
               <w:rPr>
                 <w:rStyle w:val="Hyperlink"/>
@@ -279,7 +287,7 @@
                 <w:noProof/>
                 <w:webHidden/>
               </w:rPr>
-              <w:instrText xml:space="preserve"> PAGEREF _Toc517517466 \h </w:instrText>
+              <w:instrText xml:space="preserve"> PAGEREF _Toc517518939 \h </w:instrText>
             </w:r>
             <w:r>
               <w:rPr>
@@ -317,10 +325,12 @@
               <w:tab w:val="right" w:leader="dot" w:pos="9016"/>
             </w:tabs>
             <w:rPr>
+              <w:rFonts w:eastAsiaTheme="minorEastAsia"/>
               <w:noProof/>
+              <w:lang w:eastAsia="en-IE"/>
             </w:rPr>
           </w:pPr>
-          <w:hyperlink w:anchor="_Toc517517467" w:history="1">
+          <w:hyperlink w:anchor="_Toc517518940" w:history="1">
             <w:r>
               <w:rPr>
                 <w:rStyle w:val="Hyperlink"/>
@@ -347,7 +357,7 @@
                 <w:noProof/>
                 <w:webHidden/>
               </w:rPr>
-              <w:instrText xml:space="preserve"> PAGEREF _Toc517517467 \h </w:instrText>
+              <w:instrText xml:space="preserve"> PAGEREF _Toc517518940 \h </w:instrText>
             </w:r>
             <w:r>
               <w:rPr>
@@ -367,7 +377,7 @@
                 <w:noProof/>
                 <w:webHidden/>
               </w:rPr>
-              <w:t>8</w:t>
+              <w:t>7</w:t>
             </w:r>
             <w:r>
               <w:rPr>
@@ -385,10 +395,12 @@
               <w:tab w:val="right" w:leader="dot" w:pos="9016"/>
             </w:tabs>
             <w:rPr>
+              <w:rFonts w:eastAsiaTheme="minorEastAsia"/>
               <w:noProof/>
+              <w:lang w:eastAsia="en-IE"/>
             </w:rPr>
           </w:pPr>
-          <w:hyperlink w:anchor="_Toc517517468" w:history="1">
+          <w:hyperlink w:anchor="_Toc517518941" w:history="1">
             <w:r>
               <w:rPr>
                 <w:rStyle w:val="Hyperlink"/>
@@ -415,7 +427,7 @@
                 <w:noProof/>
                 <w:webHidden/>
               </w:rPr>
-              <w:instrText xml:space="preserve"> PAGEREF _Toc517517468 \h </w:instrText>
+              <w:instrText xml:space="preserve"> PAGEREF _Toc517518941 \h </w:instrText>
             </w:r>
             <w:r>
               <w:rPr>
@@ -435,7 +447,7 @@
                 <w:noProof/>
                 <w:webHidden/>
               </w:rPr>
-              <w:t>9</w:t>
+              <w:t>8</w:t>
             </w:r>
             <w:r>
               <w:rPr>
@@ -453,10 +465,12 @@
               <w:tab w:val="right" w:leader="dot" w:pos="9016"/>
             </w:tabs>
             <w:rPr>
+              <w:rFonts w:eastAsiaTheme="minorEastAsia"/>
               <w:noProof/>
+              <w:lang w:eastAsia="en-IE"/>
             </w:rPr>
           </w:pPr>
-          <w:hyperlink w:anchor="_Toc517517469" w:history="1">
+          <w:hyperlink w:anchor="_Toc517518942" w:history="1">
             <w:r>
               <w:rPr>
                 <w:rStyle w:val="Hyperlink"/>
@@ -483,7 +497,7 @@
                 <w:noProof/>
                 <w:webHidden/>
               </w:rPr>
-              <w:instrText xml:space="preserve"> PAGEREF _Toc517517469 \h </w:instrText>
+              <w:instrText xml:space="preserve"> PAGEREF _Toc517518942 \h </w:instrText>
             </w:r>
             <w:r>
               <w:rPr>
@@ -503,7 +517,7 @@
                 <w:noProof/>
                 <w:webHidden/>
               </w:rPr>
-              <w:t>10</w:t>
+              <w:t>9</w:t>
             </w:r>
             <w:r>
               <w:rPr>
@@ -521,10 +535,12 @@
               <w:tab w:val="right" w:leader="dot" w:pos="9016"/>
             </w:tabs>
             <w:rPr>
+              <w:rFonts w:eastAsiaTheme="minorEastAsia"/>
               <w:noProof/>
+              <w:lang w:eastAsia="en-IE"/>
             </w:rPr>
           </w:pPr>
-          <w:hyperlink w:anchor="_Toc517517470" w:history="1">
+          <w:hyperlink w:anchor="_Toc517518943" w:history="1">
             <w:r>
               <w:rPr>
                 <w:rStyle w:val="Hyperlink"/>
@@ -551,7 +567,7 @@
                 <w:noProof/>
                 <w:webHidden/>
               </w:rPr>
-              <w:instrText xml:space="preserve"> PAGEREF _Toc517517470 \h </w:instrText>
+              <w:instrText xml:space="preserve"> PAGEREF _Toc517518943 \h </w:instrText>
             </w:r>
             <w:r>
               <w:rPr>
@@ -571,7 +587,7 @@
                 <w:noProof/>
                 <w:webHidden/>
               </w:rPr>
-              <w:t>14</w:t>
+              <w:t>13</w:t>
             </w:r>
             <w:r>
               <w:rPr>
@@ -589,10 +605,12 @@
               <w:tab w:val="right" w:leader="dot" w:pos="9016"/>
             </w:tabs>
             <w:rPr>
+              <w:rFonts w:eastAsiaTheme="minorEastAsia"/>
               <w:noProof/>
+              <w:lang w:eastAsia="en-IE"/>
             </w:rPr>
           </w:pPr>
-          <w:hyperlink w:anchor="_Toc517517471" w:history="1">
+          <w:hyperlink w:anchor="_Toc517518944" w:history="1">
             <w:r>
               <w:rPr>
                 <w:rStyle w:val="Hyperlink"/>
@@ -619,7 +637,7 @@
                 <w:noProof/>
                 <w:webHidden/>
               </w:rPr>
-              <w:instrText xml:space="preserve"> PAGEREF _Toc517517471 \h </w:instrText>
+              <w:instrText xml:space="preserve"> PAGEREF _Toc517518944 \h </w:instrText>
             </w:r>
             <w:r>
               <w:rPr>
@@ -639,7 +657,7 @@
                 <w:noProof/>
                 <w:webHidden/>
               </w:rPr>
-              <w:t>17</w:t>
+              <w:t>16</w:t>
             </w:r>
             <w:r>
               <w:rPr>
@@ -657,10 +675,12 @@
               <w:tab w:val="right" w:leader="dot" w:pos="9016"/>
             </w:tabs>
             <w:rPr>
+              <w:rFonts w:eastAsiaTheme="minorEastAsia"/>
               <w:noProof/>
+              <w:lang w:eastAsia="en-IE"/>
             </w:rPr>
           </w:pPr>
-          <w:hyperlink w:anchor="_Toc517517472" w:history="1">
+          <w:hyperlink w:anchor="_Toc517518945" w:history="1">
             <w:r>
               <w:rPr>
                 <w:rStyle w:val="Hyperlink"/>
@@ -687,7 +707,7 @@
                 <w:noProof/>
                 <w:webHidden/>
               </w:rPr>
-              <w:instrText xml:space="preserve"> PAGEREF _Toc517517472 \h </w:instrText>
+              <w:instrText xml:space="preserve"> PAGEREF _Toc517518945 \h </w:instrText>
             </w:r>
             <w:r>
               <w:rPr>
@@ -707,7 +727,7 @@
                 <w:noProof/>
                 <w:webHidden/>
               </w:rPr>
-              <w:t>17</w:t>
+              <w:t>16</w:t>
             </w:r>
             <w:r>
               <w:rPr>
@@ -725,10 +745,12 @@
               <w:tab w:val="right" w:leader="dot" w:pos="9016"/>
             </w:tabs>
             <w:rPr>
+              <w:rFonts w:eastAsiaTheme="minorEastAsia"/>
               <w:noProof/>
+              <w:lang w:eastAsia="en-IE"/>
             </w:rPr>
           </w:pPr>
-          <w:hyperlink w:anchor="_Toc517517473" w:history="1">
+          <w:hyperlink w:anchor="_Toc517518946" w:history="1">
             <w:r>
               <w:rPr>
                 <w:rStyle w:val="Hyperlink"/>
@@ -755,7 +777,7 @@
                 <w:noProof/>
                 <w:webHidden/>
               </w:rPr>
-              <w:instrText xml:space="preserve"> PAGEREF _Toc517517473 \h </w:instrText>
+              <w:instrText xml:space="preserve"> PAGEREF _Toc517518946 \h </w:instrText>
             </w:r>
             <w:r>
               <w:rPr>
@@ -775,7 +797,7 @@
                 <w:noProof/>
                 <w:webHidden/>
               </w:rPr>
-              <w:t>18</w:t>
+              <w:t>17</w:t>
             </w:r>
             <w:r>
               <w:rPr>
@@ -793,10 +815,12 @@
               <w:tab w:val="right" w:leader="dot" w:pos="9016"/>
             </w:tabs>
             <w:rPr>
+              <w:rFonts w:eastAsiaTheme="minorEastAsia"/>
               <w:noProof/>
+              <w:lang w:eastAsia="en-IE"/>
             </w:rPr>
           </w:pPr>
-          <w:hyperlink w:anchor="_Toc517517474" w:history="1">
+          <w:hyperlink w:anchor="_Toc517518947" w:history="1">
             <w:r>
               <w:rPr>
                 <w:rStyle w:val="Hyperlink"/>
@@ -823,7 +847,7 @@
                 <w:noProof/>
                 <w:webHidden/>
               </w:rPr>
-              <w:instrText xml:space="preserve"> PAGEREF _Toc517517474 \h </w:instrText>
+              <w:instrText xml:space="preserve"> PAGEREF _Toc517518947 \h </w:instrText>
             </w:r>
             <w:r>
               <w:rPr>
@@ -843,7 +867,7 @@
                 <w:noProof/>
                 <w:webHidden/>
               </w:rPr>
-              <w:t>19</w:t>
+              <w:t>18</w:t>
             </w:r>
             <w:r>
               <w:rPr>
@@ -861,10 +885,12 @@
               <w:tab w:val="right" w:leader="dot" w:pos="9016"/>
             </w:tabs>
             <w:rPr>
+              <w:rFonts w:eastAsiaTheme="minorEastAsia"/>
               <w:noProof/>
+              <w:lang w:eastAsia="en-IE"/>
             </w:rPr>
           </w:pPr>
-          <w:hyperlink w:anchor="_Toc517517475" w:history="1">
+          <w:hyperlink w:anchor="_Toc517518948" w:history="1">
             <w:r>
               <w:rPr>
                 <w:rStyle w:val="Hyperlink"/>
@@ -891,7 +917,7 @@
                 <w:noProof/>
                 <w:webHidden/>
               </w:rPr>
-              <w:instrText xml:space="preserve"> PAGEREF _Toc517517475 \h </w:instrText>
+              <w:instrText xml:space="preserve"> PAGEREF _Toc517518948 \h </w:instrText>
             </w:r>
             <w:r>
               <w:rPr>
@@ -911,7 +937,7 @@
                 <w:noProof/>
                 <w:webHidden/>
               </w:rPr>
-              <w:t>20</w:t>
+              <w:t>19</w:t>
             </w:r>
             <w:r>
               <w:rPr>
@@ -929,10 +955,12 @@
               <w:tab w:val="right" w:leader="dot" w:pos="9016"/>
             </w:tabs>
             <w:rPr>
+              <w:rFonts w:eastAsiaTheme="minorEastAsia"/>
               <w:noProof/>
+              <w:lang w:eastAsia="en-IE"/>
             </w:rPr>
           </w:pPr>
-          <w:hyperlink w:anchor="_Toc517517476" w:history="1">
+          <w:hyperlink w:anchor="_Toc517518949" w:history="1">
             <w:r>
               <w:rPr>
                 <w:rStyle w:val="Hyperlink"/>
@@ -959,7 +987,7 @@
                 <w:noProof/>
                 <w:webHidden/>
               </w:rPr>
-              <w:instrText xml:space="preserve"> PAGEREF _Toc517517476 \h </w:instrText>
+              <w:instrText xml:space="preserve"> PAGEREF _Toc517518949 \h </w:instrText>
             </w:r>
             <w:r>
               <w:rPr>
@@ -979,7 +1007,7 @@
                 <w:noProof/>
                 <w:webHidden/>
               </w:rPr>
-              <w:t>25</w:t>
+              <w:t>24</w:t>
             </w:r>
             <w:r>
               <w:rPr>
@@ -1019,7 +1047,7 @@
       <w:pPr>
         <w:pStyle w:val="Heading1"/>
       </w:pPr>
-      <w:bookmarkStart w:id="0" w:name="_Toc517517464"/>
+      <w:bookmarkStart w:id="0" w:name="_Toc517518937"/>
       <w:r>
         <w:lastRenderedPageBreak/>
         <w:t>Introduction</w:t>
@@ -1664,7 +1692,7 @@
       <w:pPr>
         <w:pStyle w:val="Heading1"/>
       </w:pPr>
-      <w:bookmarkStart w:id="1" w:name="_Toc517517465"/>
+      <w:bookmarkStart w:id="1" w:name="_Toc517518938"/>
       <w:r>
         <w:lastRenderedPageBreak/>
         <w:t>High Level functionality</w:t>
@@ -1672,7 +1700,6 @@
       <w:bookmarkEnd w:id="1"/>
     </w:p>
     <w:p>
-      <w:bookmarkStart w:id="2" w:name="_Toc517517466"/>
       <w:r>
         <w:t>This website will support multiple users who are seeking a relationship. They will have two roles:</w:t>
       </w:r>
@@ -1703,10 +1730,7 @@
     </w:p>
     <w:p>
       <w:r>
-        <w:t xml:space="preserve">The system will facilitate the communications between these two roles. The system will also support an administrator role whose function is to act as a mediator between users and will have </w:t>
-      </w:r>
-      <w:r>
-        <w:t>the power to block or bar users. The system will monitor communications between users and automatically block messages that include inappropriate content.</w:t>
+        <w:t>The system will facilitate the communications between these two roles. The system will also support an administrator role whose function is to act as a mediator between users and will have the power to block or bar users. The system will monitor communications between users and automatically block messages that include inappropriate content.</w:t>
       </w:r>
     </w:p>
     <w:p>
@@ -1776,13 +1800,7 @@
     </w:p>
     <w:p>
       <w:r>
-        <w:t xml:space="preserve">For our website design we have chosen to take a minimalist approach in the number of questions being asked of the user. Based </w:t>
-      </w:r>
-      <w:r>
-        <w:t xml:space="preserve">on </w:t>
-      </w:r>
-      <w:r>
-        <w:t xml:space="preserve">our research we have concluded that physical attractiveness plays a major part in initial encounters </w:t>
+        <w:t xml:space="preserve">For our website design we have chosen to take a minimalist approach in the number of questions being asked of the user. Based on our research we have concluded that physical attractiveness plays a major part in initial encounters </w:t>
       </w:r>
       <w:r>
         <w:t>(Swami &amp; Furnham, 2008).</w:t>
@@ -1796,6 +1814,7 @@
       <w:pPr>
         <w:pStyle w:val="Heading2"/>
       </w:pPr>
+      <w:bookmarkStart w:id="2" w:name="_Toc517518939"/>
       <w:r>
         <w:t>User Stories</w:t>
       </w:r>
@@ -4645,10 +4664,7 @@
         </w:tc>
       </w:tr>
     </w:tbl>
-    <w:p>
-      <w:bookmarkStart w:id="3" w:name="_GoBack"/>
-      <w:bookmarkEnd w:id="3"/>
-    </w:p>
+    <w:p/>
     <w:tbl>
       <w:tblPr>
         <w:tblStyle w:val="TableGrid"/>
@@ -4960,12 +4976,12 @@
       <w:pPr>
         <w:pStyle w:val="Heading1"/>
       </w:pPr>
-      <w:bookmarkStart w:id="4" w:name="_Toc517517467"/>
+      <w:bookmarkStart w:id="3" w:name="_Toc517518940"/>
       <w:r>
         <w:lastRenderedPageBreak/>
         <w:t>Data Flow Diagram</w:t>
       </w:r>
-      <w:bookmarkEnd w:id="4"/>
+      <w:bookmarkEnd w:id="3"/>
     </w:p>
     <w:p/>
     <w:p/>
@@ -5033,12 +5049,12 @@
       <w:pPr>
         <w:pStyle w:val="Heading1"/>
       </w:pPr>
-      <w:bookmarkStart w:id="5" w:name="_Toc517517468"/>
+      <w:bookmarkStart w:id="4" w:name="_Toc517518941"/>
       <w:r>
         <w:lastRenderedPageBreak/>
         <w:t>Entity Relationship Diagram</w:t>
       </w:r>
-      <w:bookmarkEnd w:id="5"/>
+      <w:bookmarkEnd w:id="4"/>
     </w:p>
     <w:p/>
     <w:p/>
@@ -5107,14 +5123,18 @@
       <w:pPr>
         <w:pStyle w:val="Heading1"/>
       </w:pPr>
-      <w:bookmarkStart w:id="6" w:name="_Toc517517469"/>
+      <w:bookmarkStart w:id="5" w:name="_Toc517518942"/>
       <w:r>
         <w:lastRenderedPageBreak/>
         <w:t>Web Page Mock Ups</w:t>
       </w:r>
-      <w:bookmarkEnd w:id="6"/>
+      <w:bookmarkEnd w:id="5"/>
     </w:p>
+    <w:p/>
     <w:p>
+      <w:pPr>
+        <w:keepNext/>
+      </w:pPr>
       <w:r>
         <w:rPr>
           <w:noProof/>
@@ -5162,8 +5182,30 @@
         </w:drawing>
       </w:r>
     </w:p>
+    <w:p>
+      <w:pPr>
+        <w:pStyle w:val="Caption"/>
+      </w:pPr>
+      <w:r>
+        <w:t xml:space="preserve">Figure </w:t>
+      </w:r>
+      <w:fldSimple w:instr=" SEQ Figure \* ARABIC ">
+        <w:r>
+          <w:rPr>
+            <w:noProof/>
+          </w:rPr>
+          <w:t>1</w:t>
+        </w:r>
+      </w:fldSimple>
+      <w:r>
+        <w:t xml:space="preserve"> - Welcome Page</w:t>
+      </w:r>
+    </w:p>
     <w:p/>
     <w:p>
+      <w:pPr>
+        <w:keepNext/>
+      </w:pPr>
       <w:r>
         <w:rPr>
           <w:noProof/>
@@ -5211,8 +5253,30 @@
         </w:drawing>
       </w:r>
     </w:p>
+    <w:p>
+      <w:pPr>
+        <w:pStyle w:val="Caption"/>
+      </w:pPr>
+      <w:r>
+        <w:t xml:space="preserve">Figure </w:t>
+      </w:r>
+      <w:fldSimple w:instr=" SEQ Figure \* ARABIC ">
+        <w:r>
+          <w:rPr>
+            <w:noProof/>
+          </w:rPr>
+          <w:t>2</w:t>
+        </w:r>
+      </w:fldSimple>
+      <w:r>
+        <w:t>- Login</w:t>
+      </w:r>
+    </w:p>
     <w:p/>
     <w:p>
+      <w:pPr>
+        <w:keepNext/>
+      </w:pPr>
       <w:r>
         <w:rPr>
           <w:noProof/>
@@ -5262,6 +5326,25 @@
     </w:p>
     <w:p>
       <w:pPr>
+        <w:pStyle w:val="Caption"/>
+      </w:pPr>
+      <w:r>
+        <w:t xml:space="preserve">Figure </w:t>
+      </w:r>
+      <w:fldSimple w:instr=" SEQ Figure \* ARABIC ">
+        <w:r>
+          <w:rPr>
+            <w:noProof/>
+          </w:rPr>
+          <w:t>3</w:t>
+        </w:r>
+      </w:fldSimple>
+      <w:r>
+        <w:t xml:space="preserve"> - Register</w:t>
+      </w:r>
+    </w:p>
+    <w:p>
+      <w:pPr>
         <w:sectPr>
           <w:pgSz w:w="11906" w:h="16838"/>
           <w:pgMar w:top="284" w:right="424" w:bottom="1440" w:left="426" w:header="708" w:footer="708" w:gutter="0"/>
@@ -5271,6 +5354,9 @@
       </w:pPr>
     </w:p>
     <w:p>
+      <w:pPr>
+        <w:keepNext/>
+      </w:pPr>
       <w:r>
         <w:rPr>
           <w:noProof/>
@@ -5319,8 +5405,30 @@
         </w:drawing>
       </w:r>
     </w:p>
+    <w:p>
+      <w:pPr>
+        <w:pStyle w:val="Caption"/>
+      </w:pPr>
+      <w:r>
+        <w:t xml:space="preserve">Figure </w:t>
+      </w:r>
+      <w:fldSimple w:instr=" SEQ Figure \* ARABIC ">
+        <w:r>
+          <w:rPr>
+            <w:noProof/>
+          </w:rPr>
+          <w:t>4</w:t>
+        </w:r>
+      </w:fldSimple>
+      <w:r>
+        <w:t xml:space="preserve"> – My Profile Page One</w:t>
+      </w:r>
+    </w:p>
     <w:p/>
     <w:p>
+      <w:pPr>
+        <w:keepNext/>
+      </w:pPr>
       <w:r>
         <w:rPr>
           <w:noProof/>
@@ -5370,6 +5478,25 @@
     </w:p>
     <w:p>
       <w:pPr>
+        <w:pStyle w:val="Caption"/>
+      </w:pPr>
+      <w:r>
+        <w:t xml:space="preserve">Figure </w:t>
+      </w:r>
+      <w:fldSimple w:instr=" SEQ Figure \* ARABIC ">
+        <w:r>
+          <w:rPr>
+            <w:noProof/>
+          </w:rPr>
+          <w:t>5</w:t>
+        </w:r>
+      </w:fldSimple>
+      <w:r>
+        <w:t xml:space="preserve"> – My Profile Page Two</w:t>
+      </w:r>
+    </w:p>
+    <w:p>
+      <w:pPr>
         <w:rPr>
           <w:noProof/>
         </w:rPr>
@@ -5395,11 +5522,11 @@
           <w:noProof/>
         </w:rPr>
       </w:pPr>
+      <w:bookmarkStart w:id="6" w:name="_GoBack"/>
       <w:r>
         <w:rPr>
           <w:noProof/>
         </w:rPr>
-        <w:lastRenderedPageBreak/>
         <w:drawing>
           <wp:inline distT="0" distB="0" distL="0" distR="0" wp14:anchorId="37EFB1A0" wp14:editId="7B799957">
             <wp:extent cx="7020560" cy="3994150"/>
@@ -5442,6 +5569,7 @@
           </wp:inline>
         </w:drawing>
       </w:r>
+      <w:bookmarkEnd w:id="6"/>
     </w:p>
     <w:p>
       <w:pPr>
@@ -5624,7 +5752,7 @@
       <w:pPr>
         <w:pStyle w:val="Heading1"/>
       </w:pPr>
-      <w:bookmarkStart w:id="7" w:name="_Toc517517470"/>
+      <w:bookmarkStart w:id="7" w:name="_Toc517518943"/>
       <w:r>
         <w:lastRenderedPageBreak/>
         <w:t>Database Tables</w:t>
@@ -6062,11 +6190,9 @@
             <w:tcW w:w="2254" w:type="dxa"/>
           </w:tcPr>
           <w:p>
-            <w:proofErr w:type="spellStart"/>
             <w:r>
               <w:t>int</w:t>
             </w:r>
-            <w:proofErr w:type="spellEnd"/>
           </w:p>
         </w:tc>
         <w:tc>
@@ -6100,11 +6226,9 @@
             <w:tcW w:w="2254" w:type="dxa"/>
           </w:tcPr>
           <w:p>
-            <w:proofErr w:type="spellStart"/>
             <w:r>
               <w:t>int</w:t>
             </w:r>
-            <w:proofErr w:type="spellEnd"/>
           </w:p>
         </w:tc>
         <w:tc>
@@ -6144,11 +6268,9 @@
             <w:tcW w:w="2254" w:type="dxa"/>
           </w:tcPr>
           <w:p>
-            <w:proofErr w:type="spellStart"/>
             <w:r>
               <w:t>int</w:t>
             </w:r>
-            <w:proofErr w:type="spellEnd"/>
           </w:p>
         </w:tc>
         <w:tc>
@@ -6221,11 +6343,9 @@
             <w:tcW w:w="2254" w:type="dxa"/>
           </w:tcPr>
           <w:p>
-            <w:proofErr w:type="spellStart"/>
             <w:r>
               <w:t>int</w:t>
             </w:r>
-            <w:proofErr w:type="spellEnd"/>
           </w:p>
         </w:tc>
         <w:tc>
@@ -6259,11 +6379,9 @@
             <w:tcW w:w="2254" w:type="dxa"/>
           </w:tcPr>
           <w:p>
-            <w:proofErr w:type="spellStart"/>
             <w:r>
               <w:t>int</w:t>
             </w:r>
-            <w:proofErr w:type="spellEnd"/>
           </w:p>
         </w:tc>
         <w:tc>
@@ -6337,10 +6455,7 @@
             </w:r>
             <w:proofErr w:type="gramEnd"/>
             <w:r>
-              <w:t>1000</w:t>
-            </w:r>
-            <w:r>
-              <w:t>)</w:t>
+              <w:t>1000)</w:t>
             </w:r>
           </w:p>
         </w:tc>
@@ -6483,11 +6598,9 @@
             <w:tcW w:w="2254" w:type="dxa"/>
           </w:tcPr>
           <w:p>
-            <w:proofErr w:type="spellStart"/>
             <w:r>
               <w:t>int</w:t>
             </w:r>
-            <w:proofErr w:type="spellEnd"/>
           </w:p>
         </w:tc>
         <w:tc>
@@ -6663,11 +6776,9 @@
             <w:tcW w:w="2576" w:type="dxa"/>
           </w:tcPr>
           <w:p>
-            <w:proofErr w:type="spellStart"/>
             <w:r>
               <w:t>int</w:t>
             </w:r>
-            <w:proofErr w:type="spellEnd"/>
           </w:p>
         </w:tc>
         <w:tc>
@@ -6849,11 +6960,9 @@
             <w:tcW w:w="2576" w:type="dxa"/>
           </w:tcPr>
           <w:p>
-            <w:proofErr w:type="spellStart"/>
             <w:r>
               <w:t>int</w:t>
             </w:r>
-            <w:proofErr w:type="spellEnd"/>
           </w:p>
         </w:tc>
         <w:tc>
@@ -8125,11 +8234,9 @@
             <w:tcW w:w="2810" w:type="dxa"/>
           </w:tcPr>
           <w:p>
-            <w:proofErr w:type="spellStart"/>
             <w:r>
               <w:t>int</w:t>
             </w:r>
-            <w:proofErr w:type="spellEnd"/>
           </w:p>
         </w:tc>
         <w:tc>
@@ -8282,11 +8389,9 @@
             <w:tcW w:w="2810" w:type="dxa"/>
           </w:tcPr>
           <w:p>
-            <w:proofErr w:type="spellStart"/>
             <w:r>
               <w:t>int</w:t>
             </w:r>
-            <w:proofErr w:type="spellEnd"/>
           </w:p>
         </w:tc>
         <w:tc>
@@ -8473,11 +8578,9 @@
             <w:tcW w:w="2810" w:type="dxa"/>
           </w:tcPr>
           <w:p>
-            <w:proofErr w:type="spellStart"/>
             <w:r>
               <w:t>int</w:t>
             </w:r>
-            <w:proofErr w:type="spellEnd"/>
           </w:p>
         </w:tc>
         <w:tc>
@@ -8530,10 +8633,7 @@
     <w:p/>
     <w:p>
       <w:r>
-        <w:t xml:space="preserve">Table </w:t>
-      </w:r>
-      <w:r>
-        <w:t>10 Status</w:t>
+        <w:t>Table 10 Status</w:t>
       </w:r>
     </w:p>
     <w:tbl>
@@ -8619,11 +8719,9 @@
             <w:tcW w:w="2810" w:type="dxa"/>
           </w:tcPr>
           <w:p>
-            <w:proofErr w:type="spellStart"/>
             <w:r>
               <w:t>int</w:t>
             </w:r>
-            <w:proofErr w:type="spellEnd"/>
           </w:p>
         </w:tc>
         <w:tc>
@@ -8686,7 +8784,7 @@
       <w:pPr>
         <w:pStyle w:val="Heading1"/>
       </w:pPr>
-      <w:bookmarkStart w:id="8" w:name="_Toc517517471"/>
+      <w:bookmarkStart w:id="8" w:name="_Toc517518944"/>
       <w:r>
         <w:lastRenderedPageBreak/>
         <w:t>P</w:t>
@@ -8700,7 +8798,7 @@
       <w:pPr>
         <w:pStyle w:val="Heading2"/>
       </w:pPr>
-      <w:bookmarkStart w:id="9" w:name="_Toc517517472"/>
+      <w:bookmarkStart w:id="9" w:name="_Toc517518945"/>
       <w:r>
         <w:t xml:space="preserve">High level </w:t>
       </w:r>
@@ -8772,7 +8870,7 @@
       <w:pPr>
         <w:pStyle w:val="Heading2"/>
       </w:pPr>
-      <w:bookmarkStart w:id="10" w:name="_Toc517517473"/>
+      <w:bookmarkStart w:id="10" w:name="_Toc517518946"/>
       <w:r>
         <w:t>Use Case System</w:t>
       </w:r>
@@ -8884,7 +8982,7 @@
       <w:pPr>
         <w:pStyle w:val="Heading2"/>
       </w:pPr>
-      <w:bookmarkStart w:id="11" w:name="_Toc517517474"/>
+      <w:bookmarkStart w:id="11" w:name="_Toc517518947"/>
       <w:r>
         <w:lastRenderedPageBreak/>
         <w:t>Full Activity Diagram</w:t>
@@ -8951,7 +9049,7 @@
       <w:pPr>
         <w:pStyle w:val="Heading2"/>
       </w:pPr>
-      <w:bookmarkStart w:id="12" w:name="_Toc517517475"/>
+      <w:bookmarkStart w:id="12" w:name="_Toc517518948"/>
       <w:r>
         <w:lastRenderedPageBreak/>
         <w:t>Process Tables</w:t>
@@ -14720,7 +14818,7 @@
       <w:pPr>
         <w:pStyle w:val="Heading1"/>
       </w:pPr>
-      <w:bookmarkStart w:id="13" w:name="_Toc517517476"/>
+      <w:bookmarkStart w:id="13" w:name="_Toc517518949"/>
       <w:r>
         <w:lastRenderedPageBreak/>
         <w:t>Bibliography</w:t>
@@ -19773,6 +19871,25 @@
       <w:ind w:left="220"/>
     </w:pPr>
   </w:style>
+  <w:style w:type="paragraph" w:styleId="Caption">
+    <w:name w:val="caption"/>
+    <w:basedOn w:val="Normal"/>
+    <w:next w:val="Normal"/>
+    <w:uiPriority w:val="35"/>
+    <w:unhideWhenUsed/>
+    <w:qFormat/>
+    <w:rsid w:val="003D19E8"/>
+    <w:pPr>
+      <w:spacing w:line="240" w:lineRule="auto"/>
+    </w:pPr>
+    <w:rPr>
+      <w:i/>
+      <w:iCs/>
+      <w:color w:val="1F497D" w:themeColor="text2"/>
+      <w:sz w:val="18"/>
+      <w:szCs w:val="18"/>
+    </w:rPr>
+  </w:style>
 </w:styles>
 </file>
 
@@ -20066,7 +20183,7 @@
 </file>
 
 <file path=customXml/itemProps1.xml><?xml version="1.0" encoding="utf-8"?>
-<ds:datastoreItem xmlns:ds="http://schemas.openxmlformats.org/officeDocument/2006/customXml" ds:itemID="{0B8B746C-EF75-4A30-BC17-A75F6206E823}">
+<ds:datastoreItem xmlns:ds="http://schemas.openxmlformats.org/officeDocument/2006/customXml" ds:itemID="{771DAB7D-C08B-401B-B11B-BA8B6E10D9A0}">
   <ds:schemaRefs>
     <ds:schemaRef ds:uri="http://schemas.openxmlformats.org/officeDocument/2006/bibliography"/>
   </ds:schemaRefs>

</xml_diff>